<commit_message>
Converting Word documents to MarkDown: "Enforcing & Preventing Specialization": Manually checking differences between rendered MarkDown and Word. Last checks if markup looks ok.
</commit_message>
<xml_diff>
--- a/1. Spec/14. Inheritance/3. Enforcing & Preventing Specialization.docx
+++ b/1. Spec/14. Inheritance/3. Enforcing & Preventing Specialization.docx
@@ -1,6 +1,6 @@
 
 <file path=word/document.xml><?xml version="1.0" encoding="utf-8"?>
-<w:document xmlns:wpc="http://schemas.microsoft.com/office/word/2010/wordprocessingCanvas" xmlns:cx="http://schemas.microsoft.com/office/drawing/2014/chartex" xmlns:cx1="http://schemas.microsoft.com/office/drawing/2015/9/8/chartex" xmlns:cx2="http://schemas.microsoft.com/office/drawing/2015/10/21/chartex" xmlns:cx3="http://schemas.microsoft.com/office/drawing/2016/5/9/chartex" xmlns:cx4="http://schemas.microsoft.com/office/drawing/2016/5/10/chartex" xmlns:cx5="http://schemas.microsoft.com/office/drawing/2016/5/11/chartex" xmlns:cx6="http://schemas.microsoft.com/office/drawing/2016/5/12/chartex" xmlns:cx7="http://schemas.microsoft.com/office/drawing/2016/5/13/chartex" xmlns:cx8="http://schemas.microsoft.com/office/drawing/2016/5/14/chartex" xmlns:mc="http://schemas.openxmlformats.org/markup-compatibility/2006" xmlns:aink="http://schemas.microsoft.com/office/drawing/2016/ink" xmlns:am3d="http://schemas.microsoft.com/office/drawing/2017/model3d" xmlns:o="urn:schemas-microsoft-com:office:office" xmlns:r="http://schemas.openxmlformats.org/officeDocument/2006/relationships" xmlns:m="http://schemas.openxmlformats.org/officeDocument/2006/math" xmlns:v="urn:schemas-microsoft-com:vml" xmlns:wp14="http://schemas.microsoft.com/office/word/2010/wordprocessingDrawing" xmlns:wp="http://schemas.openxmlformats.org/drawingml/2006/wordprocessingDrawing" xmlns:w10="urn:schemas-microsoft-com:office:word" xmlns:w="http://schemas.openxmlformats.org/wordprocessingml/2006/main" xmlns:w14="http://schemas.microsoft.com/office/word/2010/wordml" xmlns:w15="http://schemas.microsoft.com/office/word/2012/wordml" xmlns:w16cid="http://schemas.microsoft.com/office/word/2016/wordml/cid" xmlns:w16se="http://schemas.microsoft.com/office/word/2015/wordml/symex" xmlns:wpg="http://schemas.microsoft.com/office/word/2010/wordprocessingGroup" xmlns:wpi="http://schemas.microsoft.com/office/word/2010/wordprocessingInk" xmlns:wne="http://schemas.microsoft.com/office/word/2006/wordml" xmlns:wps="http://schemas.microsoft.com/office/word/2010/wordprocessingShape" mc:Ignorable="w14 w15 w16se w16cid wp14">
+<w:document xmlns:wpc="http://schemas.microsoft.com/office/word/2010/wordprocessingCanvas" xmlns:cx="http://schemas.microsoft.com/office/drawing/2014/chartex" xmlns:cx1="http://schemas.microsoft.com/office/drawing/2015/9/8/chartex" xmlns:cx2="http://schemas.microsoft.com/office/drawing/2015/10/21/chartex" xmlns:cx3="http://schemas.microsoft.com/office/drawing/2016/5/9/chartex" xmlns:cx4="http://schemas.microsoft.com/office/drawing/2016/5/10/chartex" xmlns:cx5="http://schemas.microsoft.com/office/drawing/2016/5/11/chartex" xmlns:cx6="http://schemas.microsoft.com/office/drawing/2016/5/12/chartex" xmlns:cx7="http://schemas.microsoft.com/office/drawing/2016/5/13/chartex" xmlns:cx8="http://schemas.microsoft.com/office/drawing/2016/5/14/chartex" xmlns:mc="http://schemas.openxmlformats.org/markup-compatibility/2006" xmlns:aink="http://schemas.microsoft.com/office/drawing/2016/ink" xmlns:am3d="http://schemas.microsoft.com/office/drawing/2017/model3d" xmlns:o="urn:schemas-microsoft-com:office:office" xmlns:r="http://schemas.openxmlformats.org/officeDocument/2006/relationships" xmlns:m="http://schemas.openxmlformats.org/officeDocument/2006/math" xmlns:v="urn:schemas-microsoft-com:vml" xmlns:wp14="http://schemas.microsoft.com/office/word/2010/wordprocessingDrawing" xmlns:wp="http://schemas.openxmlformats.org/drawingml/2006/wordprocessingDrawing" xmlns:w10="urn:schemas-microsoft-com:office:word" xmlns:w="http://schemas.openxmlformats.org/wordprocessingml/2006/main" xmlns:w14="http://schemas.microsoft.com/office/word/2010/wordml" xmlns:w15="http://schemas.microsoft.com/office/word/2012/wordml" xmlns:w16cex="http://schemas.microsoft.com/office/word/2018/wordml/cex" xmlns:w16cid="http://schemas.microsoft.com/office/word/2016/wordml/cid" xmlns:w16="http://schemas.microsoft.com/office/word/2018/wordml" xmlns:w16se="http://schemas.microsoft.com/office/word/2015/wordml/symex" xmlns:wpg="http://schemas.microsoft.com/office/word/2010/wordprocessingGroup" xmlns:wpi="http://schemas.microsoft.com/office/word/2010/wordprocessingInk" xmlns:wne="http://schemas.microsoft.com/office/word/2006/wordml" xmlns:wps="http://schemas.microsoft.com/office/word/2010/wordprocessingShape" mc:Ignorable="w14 w15 w16se w16cid w16 w16cex wp14">
   <w:background w:color="000000"/>
   <w:body>
     <w:tbl>
@@ -161,7 +161,7 @@
     </w:p>
     <w:p>
       <w:r>
-        <w:t xml:space="preserve">The protected access connector makes sure that a member is not publically available, is privately available, but also available to </w:t>
+        <w:t xml:space="preserve">The protected access connector makes sure that a member is not publicly available, is privately available, but also available to </w:t>
       </w:r>
       <w:r>
         <w:t xml:space="preserve">all </w:t>
@@ -199,7 +199,7 @@
           <w:noProof/>
         </w:rPr>
         <w:drawing>
-          <wp:inline distT="0" distB="0" distL="0" distR="0">
+          <wp:inline distT="0" distB="0" distL="0" distR="0" wp14:anchorId="4AD5C627" wp14:editId="061F97D8">
             <wp:extent cx="1009650" cy="380365"/>
             <wp:effectExtent l="0" t="0" r="0" b="0"/>
             <wp:docPr id="1" name="Picture 1"/>
@@ -272,7 +272,7 @@
           <w:noProof/>
         </w:rPr>
         <w:drawing>
-          <wp:inline distT="0" distB="0" distL="0" distR="0">
+          <wp:inline distT="0" distB="0" distL="0" distR="0" wp14:anchorId="0510EC80" wp14:editId="754D925C">
             <wp:extent cx="1057275" cy="454660"/>
             <wp:effectExtent l="0" t="0" r="0" b="0"/>
             <wp:docPr id="2" name="Picture 2"/>
@@ -388,7 +388,7 @@
           <w:noProof/>
         </w:rPr>
         <w:drawing>
-          <wp:inline distT="0" distB="0" distL="0" distR="0">
+          <wp:inline distT="0" distB="0" distL="0" distR="0" wp14:anchorId="3BF4C58A" wp14:editId="384B0B30">
             <wp:extent cx="2304415" cy="1865630"/>
             <wp:effectExtent l="0" t="0" r="0" b="0"/>
             <wp:docPr id="3" name="Picture 3"/>
@@ -495,7 +495,7 @@
           <w:noProof/>
         </w:rPr>
         <w:drawing>
-          <wp:inline distT="0" distB="0" distL="0" distR="0">
+          <wp:inline distT="0" distB="0" distL="0" distR="0" wp14:anchorId="31F8F1ED" wp14:editId="3665E17F">
             <wp:extent cx="2235835" cy="1812925"/>
             <wp:effectExtent l="0" t="0" r="0" b="0"/>
             <wp:docPr id="4" name="Picture 4"/>
@@ -601,7 +601,7 @@
           <w:noProof/>
         </w:rPr>
         <w:drawing>
-          <wp:inline distT="0" distB="0" distL="0" distR="0">
+          <wp:inline distT="0" distB="0" distL="0" distR="0" wp14:anchorId="7D889B27" wp14:editId="7CB51516">
             <wp:extent cx="1332230" cy="1083310"/>
             <wp:effectExtent l="0" t="0" r="0" b="0"/>
             <wp:docPr id="5" name="Picture 5"/>
@@ -688,7 +688,7 @@
           <w:noProof/>
         </w:rPr>
         <w:drawing>
-          <wp:inline distT="0" distB="0" distL="0" distR="0">
+          <wp:inline distT="0" distB="0" distL="0" distR="0" wp14:anchorId="49F6D8D0" wp14:editId="1DE88C17">
             <wp:extent cx="1437640" cy="1115060"/>
             <wp:effectExtent l="0" t="0" r="0" b="0"/>
             <wp:docPr id="6" name="Picture 6"/>
@@ -786,8 +786,6 @@
         </w:rPr>
         <w:t>Optional &amp; Required</w:t>
       </w:r>
-      <w:bookmarkStart w:id="0" w:name="_GoBack"/>
-      <w:bookmarkEnd w:id="0"/>
       <w:r>
         <w:t>. The notation looks as follows:</w:t>
       </w:r>
@@ -823,7 +821,7 @@
                 <w:noProof/>
               </w:rPr>
               <w:drawing>
-                <wp:inline distT="0" distB="0" distL="0" distR="0">
+                <wp:inline distT="0" distB="0" distL="0" distR="0" wp14:anchorId="7D5310BD" wp14:editId="76B62050">
                   <wp:extent cx="1157605" cy="534035"/>
                   <wp:effectExtent l="0" t="0" r="0" b="0"/>
                   <wp:docPr id="7" name="Picture 7"/>
@@ -958,7 +956,7 @@
                 <w:noProof/>
               </w:rPr>
               <w:drawing>
-                <wp:inline distT="0" distB="0" distL="0" distR="0">
+                <wp:inline distT="0" distB="0" distL="0" distR="0" wp14:anchorId="44028E6E" wp14:editId="311EE50F">
                   <wp:extent cx="1294765" cy="544195"/>
                   <wp:effectExtent l="0" t="0" r="0" b="0"/>
                   <wp:docPr id="8" name="Picture 8"/>
@@ -1113,7 +1111,7 @@
           <w:noProof/>
         </w:rPr>
         <w:drawing>
-          <wp:inline distT="0" distB="0" distL="0" distR="0">
+          <wp:inline distT="0" distB="0" distL="0" distR="0" wp14:anchorId="094634CA" wp14:editId="6563CFAB">
             <wp:extent cx="2161540" cy="882650"/>
             <wp:effectExtent l="0" t="0" r="0" b="0"/>
             <wp:docPr id="9" name="Picture 9"/>
@@ -1195,7 +1193,7 @@
           <w:noProof/>
         </w:rPr>
         <w:drawing>
-          <wp:inline distT="0" distB="0" distL="0" distR="0">
+          <wp:inline distT="0" distB="0" distL="0" distR="0" wp14:anchorId="4122CC5B" wp14:editId="6F0694D9">
             <wp:extent cx="2199005" cy="871855"/>
             <wp:effectExtent l="0" t="0" r="0" b="0"/>
             <wp:docPr id="10" name="Picture 10"/>
@@ -1308,7 +1306,7 @@
           <w:noProof/>
         </w:rPr>
         <w:drawing>
-          <wp:inline distT="0" distB="0" distL="0" distR="0">
+          <wp:inline distT="0" distB="0" distL="0" distR="0" wp14:anchorId="6A894835" wp14:editId="2FA4115E">
             <wp:extent cx="2161540" cy="882650"/>
             <wp:effectExtent l="0" t="0" r="0" b="0"/>
             <wp:docPr id="11" name="Picture 11"/>
@@ -1573,7 +1571,7 @@
                 <w:noProof/>
               </w:rPr>
               <w:drawing>
-                <wp:inline distT="0" distB="0" distL="0" distR="0">
+                <wp:inline distT="0" distB="0" distL="0" distR="0" wp14:anchorId="443AFD25" wp14:editId="260E3E8C">
                   <wp:extent cx="1305560" cy="903605"/>
                   <wp:effectExtent l="0" t="0" r="0" b="0"/>
                   <wp:docPr id="12" name="Picture 12"/>
@@ -1813,7 +1811,7 @@
                 <w:noProof/>
               </w:rPr>
               <w:drawing>
-                <wp:inline distT="0" distB="0" distL="0" distR="0">
+                <wp:inline distT="0" distB="0" distL="0" distR="0" wp14:anchorId="0B824CFD" wp14:editId="20D04E5E">
                   <wp:extent cx="1025525" cy="871855"/>
                   <wp:effectExtent l="0" t="0" r="0" b="0"/>
                   <wp:docPr id="13" name="Picture 13"/>
@@ -1978,7 +1976,7 @@
                 <w:noProof/>
               </w:rPr>
               <w:drawing>
-                <wp:inline distT="0" distB="0" distL="0" distR="0">
+                <wp:inline distT="0" distB="0" distL="0" distR="0" wp14:anchorId="725B386C" wp14:editId="309083FE">
                   <wp:extent cx="1247140" cy="1125855"/>
                   <wp:effectExtent l="0" t="0" r="0" b="0"/>
                   <wp:docPr id="14" name="Picture 14"/>
@@ -2124,12 +2122,14 @@
       <w:r>
         <w:t xml:space="preserve">It is also called </w:t>
       </w:r>
+      <w:proofErr w:type="spellStart"/>
       <w:r>
         <w:rPr>
           <w:rStyle w:val="CodeChar"/>
         </w:rPr>
         <w:t>MustOverride</w:t>
       </w:r>
+      <w:proofErr w:type="spellEnd"/>
       <w:r>
         <w:t xml:space="preserve">. </w:t>
       </w:r>
@@ -2230,7 +2230,7 @@
                 <w:noProof/>
               </w:rPr>
               <w:drawing>
-                <wp:inline distT="0" distB="0" distL="0" distR="0">
+                <wp:inline distT="0" distB="0" distL="0" distR="0" wp14:anchorId="33246B62" wp14:editId="17386CB7">
                   <wp:extent cx="1030605" cy="819150"/>
                   <wp:effectExtent l="0" t="0" r="0" b="0"/>
                   <wp:docPr id="15" name="Picture 15"/>
@@ -2380,7 +2380,7 @@
                 <w:noProof/>
               </w:rPr>
               <w:drawing>
-                <wp:inline distT="0" distB="0" distL="0" distR="0">
+                <wp:inline distT="0" distB="0" distL="0" distR="0" wp14:anchorId="6AAF6159" wp14:editId="65368E5D">
                   <wp:extent cx="1109980" cy="941070"/>
                   <wp:effectExtent l="0" t="0" r="0" b="0"/>
                   <wp:docPr id="16" name="Picture 16"/>
@@ -2495,7 +2495,7 @@
         <w:t xml:space="preserve">must </w:t>
       </w:r>
       <w:r>
-        <w:t>inherit from the class, or better said: you can not just reference the class, the reference must merge with its container.</w:t>
+        <w:t>inherit from the class, or better said: you cannot just reference the class, the reference must merge with its container.</w:t>
       </w:r>
       <w:r>
         <w:t xml:space="preserve"> </w:t>
@@ -2506,12 +2506,14 @@
       <w:r>
         <w:t xml:space="preserve">called </w:t>
       </w:r>
+      <w:proofErr w:type="spellStart"/>
       <w:r>
         <w:rPr>
           <w:rStyle w:val="CodeChar"/>
         </w:rPr>
         <w:t>MustInherit</w:t>
       </w:r>
+      <w:proofErr w:type="spellEnd"/>
       <w:r>
         <w:t>.</w:t>
       </w:r>
@@ -2540,7 +2542,7 @@
           <w:noProof/>
         </w:rPr>
         <w:drawing>
-          <wp:inline distT="0" distB="0" distL="0" distR="0">
+          <wp:inline distT="0" distB="0" distL="0" distR="0" wp14:anchorId="7900695D" wp14:editId="1FD6FDFD">
             <wp:extent cx="2066925" cy="835025"/>
             <wp:effectExtent l="0" t="0" r="0" b="0"/>
             <wp:docPr id="17" name="Picture 17"/>
@@ -2643,7 +2645,7 @@
           <w:noProof/>
         </w:rPr>
         <w:drawing>
-          <wp:inline distT="0" distB="0" distL="0" distR="0">
+          <wp:inline distT="0" distB="0" distL="0" distR="0" wp14:anchorId="15DA874A" wp14:editId="7B84D415">
             <wp:extent cx="1871345" cy="666115"/>
             <wp:effectExtent l="0" t="0" r="0" b="0"/>
             <wp:docPr id="18" name="Picture 18"/>
@@ -2849,12 +2851,14 @@
       <w:r>
         <w:t xml:space="preserve"> It is also called </w:t>
       </w:r>
+      <w:proofErr w:type="spellStart"/>
       <w:r>
         <w:rPr>
           <w:rStyle w:val="CodeChar"/>
         </w:rPr>
         <w:t>NotInheritable</w:t>
       </w:r>
+      <w:proofErr w:type="spellEnd"/>
       <w:r>
         <w:t>.</w:t>
       </w:r>
@@ -2883,7 +2887,7 @@
           <w:noProof/>
         </w:rPr>
         <w:drawing>
-          <wp:inline distT="0" distB="0" distL="0" distR="0">
+          <wp:inline distT="0" distB="0" distL="0" distR="0" wp14:anchorId="31C91E4B" wp14:editId="0B9BF60C">
             <wp:extent cx="2161540" cy="766445"/>
             <wp:effectExtent l="0" t="0" r="0" b="0"/>
             <wp:docPr id="19" name="Picture 19"/>
@@ -2986,7 +2990,7 @@
           <w:noProof/>
         </w:rPr>
         <w:drawing>
-          <wp:inline distT="0" distB="0" distL="0" distR="0">
+          <wp:inline distT="0" distB="0" distL="0" distR="0" wp14:anchorId="793AD2D1" wp14:editId="60B69F6C">
             <wp:extent cx="2193290" cy="761365"/>
             <wp:effectExtent l="0" t="0" r="0" b="0"/>
             <wp:docPr id="20" name="Picture 20"/>
@@ -3084,7 +3088,7 @@
           <w:noProof/>
         </w:rPr>
         <w:drawing>
-          <wp:inline distT="0" distB="0" distL="0" distR="0">
+          <wp:inline distT="0" distB="0" distL="0" distR="0" wp14:anchorId="590EEA0B" wp14:editId="2C3592D8">
             <wp:extent cx="2315210" cy="745490"/>
             <wp:effectExtent l="0" t="0" r="0" b="0"/>
             <wp:docPr id="21" name="Picture 21"/>
@@ -3141,13 +3145,13 @@
     </w:p>
     <w:p>
       <w:r>
-        <w:t xml:space="preserve">The use of this enforcement is questionnable to me, because with a little effort you could wrap a </w:t>
+        <w:t xml:space="preserve">The use of this enforcement is questionable to me, because with a little effort you could wrap a </w:t>
       </w:r>
       <w:r>
         <w:t xml:space="preserve">non-inheritable </w:t>
       </w:r>
       <w:r>
-        <w:t>class into an inhertitable class again.</w:t>
+        <w:t>class into an inheritable class again.</w:t>
       </w:r>
       <w:r>
         <w:t xml:space="preserve"> I can imagine that a </w:t>
@@ -3231,7 +3235,7 @@
           <w:noProof/>
         </w:rPr>
         <w:drawing>
-          <wp:inline distT="0" distB="0" distL="0" distR="0">
+          <wp:inline distT="0" distB="0" distL="0" distR="0" wp14:anchorId="1E4F430F" wp14:editId="61CC6113">
             <wp:extent cx="2378710" cy="1480185"/>
             <wp:effectExtent l="0" t="0" r="0" b="0"/>
             <wp:docPr id="22" name="Picture 22"/>
@@ -3304,7 +3308,7 @@
         <w:t xml:space="preserve">pointed out </w:t>
       </w:r>
       <w:r>
-        <w:t>here, but it is questionnable whether it is important to do anything about those differences.</w:t>
+        <w:t>here, but it is questionable whether it is important to do anything about those differences.</w:t>
       </w:r>
       <w:r>
         <w:t xml:space="preserve"> In other programming languages</w:t>
@@ -3339,7 +3343,7 @@
         <w:ind w:left="852"/>
       </w:pPr>
       <w:r>
-        <w:t>- can not have an implementation</w:t>
+        <w:t>- cannot have an implementation</w:t>
       </w:r>
     </w:p>
     <w:p>
@@ -3385,7 +3389,7 @@
         <w:t xml:space="preserve">are imposed and these restrictions are also </w:t>
       </w:r>
       <w:r>
-        <w:t xml:space="preserve">definde </w:t>
+        <w:t xml:space="preserve">define </w:t>
       </w:r>
       <w:r>
         <w:t>somewhere. You just do not see this in other languages.</w:t>
@@ -3396,7 +3400,19 @@
         <w:pStyle w:val="Heading4"/>
       </w:pPr>
       <w:r>
-        <w:t>Rule 1: interfaces are abstract</w:t>
+        <w:t xml:space="preserve">Rule 1: </w:t>
+      </w:r>
+      <w:r>
+        <w:t>I</w:t>
+      </w:r>
+      <w:r>
+        <w:t xml:space="preserve">nterfaces are </w:t>
+      </w:r>
+      <w:r>
+        <w:t>A</w:t>
+      </w:r>
+      <w:r>
+        <w:t>bstract</w:t>
       </w:r>
     </w:p>
     <w:p>
@@ -3407,7 +3423,7 @@
         <w:t xml:space="preserve">for interfaces in other languages </w:t>
       </w:r>
       <w:r>
-        <w:t xml:space="preserve">is: interfaces are abstract and must be inherited from. This rule is questionnable though, since some languages allow you to declare an </w:t>
+        <w:t xml:space="preserve">is: interfaces are abstract and must be inherited from. This rule is questionable though, since some languages allow you to declare an </w:t>
       </w:r>
       <w:r>
         <w:rPr>
@@ -3416,7 +3432,15 @@
         <w:t xml:space="preserve">explicit </w:t>
       </w:r>
       <w:r>
-        <w:t>interface, which basically replaces the inheritance characteristic of the interface with aggregation characteristics. In the new computer language you can also choose whether to implement an interface in an implicit or explicit mannar / choose between inheritance and aggregation.</w:t>
+        <w:t xml:space="preserve">interface, which basically replaces the inheritance characteristic of the interface with aggregation characteristics. In the new computer language you can also choose whether to implement an interface in an implicit or explicit </w:t>
+      </w:r>
+      <w:proofErr w:type="spellStart"/>
+      <w:r>
+        <w:t>mannar</w:t>
+      </w:r>
+      <w:proofErr w:type="spellEnd"/>
+      <w:r>
+        <w:t xml:space="preserve"> / choose between inheritance and aggregation.</w:t>
       </w:r>
     </w:p>
     <w:p>
@@ -3444,7 +3468,7 @@
           <w:noProof/>
         </w:rPr>
         <w:drawing>
-          <wp:inline distT="0" distB="0" distL="0" distR="0">
+          <wp:inline distT="0" distB="0" distL="0" distR="0" wp14:anchorId="78B512CE" wp14:editId="559F612B">
             <wp:extent cx="1553845" cy="782320"/>
             <wp:effectExtent l="0" t="0" r="0" b="0"/>
             <wp:docPr id="23" name="Picture 23"/>
@@ -3508,7 +3532,25 @@
         <w:pStyle w:val="Heading4"/>
       </w:pPr>
       <w:r>
-        <w:t>Rule 2: interface members are abstract</w:t>
+        <w:t xml:space="preserve">Rule 2: </w:t>
+      </w:r>
+      <w:r>
+        <w:t>I</w:t>
+      </w:r>
+      <w:r>
+        <w:t xml:space="preserve">nterface </w:t>
+      </w:r>
+      <w:r>
+        <w:t>M</w:t>
+      </w:r>
+      <w:r>
+        <w:t xml:space="preserve">embers are </w:t>
+      </w:r>
+      <w:r>
+        <w:t>A</w:t>
+      </w:r>
+      <w:r>
+        <w:t>bstract</w:t>
       </w:r>
     </w:p>
     <w:p>
@@ -3552,7 +3594,7 @@
           <w:noProof/>
         </w:rPr>
         <w:drawing>
-          <wp:inline distT="0" distB="0" distL="0" distR="0">
+          <wp:inline distT="0" distB="0" distL="0" distR="0" wp14:anchorId="5E5FA408" wp14:editId="1624B8F3">
             <wp:extent cx="1083310" cy="1009650"/>
             <wp:effectExtent l="0" t="0" r="0" b="0"/>
             <wp:docPr id="24" name="Picture 24"/>
@@ -3671,7 +3713,7 @@
           <w:noProof/>
         </w:rPr>
         <w:drawing>
-          <wp:inline distT="0" distB="0" distL="0" distR="0">
+          <wp:inline distT="0" distB="0" distL="0" distR="0" wp14:anchorId="19D8074A" wp14:editId="0F9C6087">
             <wp:extent cx="1125855" cy="1104900"/>
             <wp:effectExtent l="0" t="0" r="0" b="0"/>
             <wp:docPr id="25" name="Picture 25"/>
@@ -3762,7 +3804,7 @@
           <w:noProof/>
         </w:rPr>
         <w:drawing>
-          <wp:inline distT="0" distB="0" distL="0" distR="0">
+          <wp:inline distT="0" distB="0" distL="0" distR="0" wp14:anchorId="7D2FC8D2" wp14:editId="2D381FD2">
             <wp:extent cx="1189355" cy="941070"/>
             <wp:effectExtent l="0" t="0" r="0" b="0"/>
             <wp:docPr id="26" name="Picture 26"/>
@@ -3826,7 +3868,25 @@
         <w:pStyle w:val="Heading4"/>
       </w:pPr>
       <w:r>
-        <w:t>Rule 3: interfaces can not have an implementation</w:t>
+        <w:t xml:space="preserve">Rule 3: interfaces </w:t>
+      </w:r>
+      <w:r>
+        <w:t>C</w:t>
+      </w:r>
+      <w:r>
+        <w:t xml:space="preserve">annot have </w:t>
+      </w:r>
+      <w:r>
+        <w:t>a</w:t>
+      </w:r>
+      <w:r>
+        <w:t xml:space="preserve">n </w:t>
+      </w:r>
+      <w:r>
+        <w:t>I</w:t>
+      </w:r>
+      <w:r>
+        <w:t>mplementation</w:t>
       </w:r>
     </w:p>
     <w:p>
@@ -3877,7 +3937,15 @@
         <w:t xml:space="preserve">plainly </w:t>
       </w:r>
       <w:r>
-        <w:t>as a object.</w:t>
+        <w:t xml:space="preserve">as </w:t>
+      </w:r>
+      <w:proofErr w:type="spellStart"/>
+      <w:r>
+        <w:t>a</w:t>
+      </w:r>
+      <w:proofErr w:type="spellEnd"/>
+      <w:r>
+        <w:t xml:space="preserve"> object.</w:t>
       </w:r>
     </w:p>
     <w:p>
@@ -3913,7 +3981,7 @@
           <w:noProof/>
         </w:rPr>
         <w:drawing>
-          <wp:inline distT="0" distB="0" distL="0" distR="0">
+          <wp:inline distT="0" distB="0" distL="0" distR="0" wp14:anchorId="5D2974C2" wp14:editId="1A711C88">
             <wp:extent cx="1960880" cy="1125855"/>
             <wp:effectExtent l="0" t="0" r="0" b="0"/>
             <wp:docPr id="27" name="Picture 27"/>
@@ -4004,7 +4072,7 @@
           <w:noProof/>
         </w:rPr>
         <w:drawing>
-          <wp:inline distT="0" distB="0" distL="0" distR="0">
+          <wp:inline distT="0" distB="0" distL="0" distR="0" wp14:anchorId="00605006" wp14:editId="09EA95A7">
             <wp:extent cx="1564640" cy="793115"/>
             <wp:effectExtent l="0" t="0" r="0" b="0"/>
             <wp:docPr id="28" name="Picture 28"/>
@@ -4083,7 +4151,7 @@
           <w:noProof/>
         </w:rPr>
         <w:drawing>
-          <wp:inline distT="0" distB="0" distL="0" distR="0">
+          <wp:inline distT="0" distB="0" distL="0" distR="0" wp14:anchorId="077BE63D" wp14:editId="373C675A">
             <wp:extent cx="793115" cy="798195"/>
             <wp:effectExtent l="0" t="0" r="0" b="0"/>
             <wp:docPr id="29" name="Picture 29"/>
@@ -4245,7 +4313,7 @@
                 <w:noProof/>
               </w:rPr>
               <w:drawing>
-                <wp:inline distT="0" distB="0" distL="0" distR="0">
+                <wp:inline distT="0" distB="0" distL="0" distR="0" wp14:anchorId="2355B0EE" wp14:editId="2971671D">
                   <wp:extent cx="1236980" cy="808990"/>
                   <wp:effectExtent l="0" t="0" r="0" b="0"/>
                   <wp:docPr id="30" name="Picture 30"/>
@@ -4396,7 +4464,7 @@
                 <w:noProof/>
               </w:rPr>
               <w:drawing>
-                <wp:inline distT="0" distB="0" distL="0" distR="0">
+                <wp:inline distT="0" distB="0" distL="0" distR="0" wp14:anchorId="7E8D9667" wp14:editId="18CFE994">
                   <wp:extent cx="1601470" cy="930275"/>
                   <wp:effectExtent l="0" t="0" r="0" b="0"/>
                   <wp:docPr id="31" name="Picture 31"/>
@@ -4520,7 +4588,7 @@
           <w:noProof/>
         </w:rPr>
         <w:drawing>
-          <wp:inline distT="0" distB="0" distL="0" distR="0">
+          <wp:inline distT="0" distB="0" distL="0" distR="0" wp14:anchorId="7B40857D" wp14:editId="754E0B7C">
             <wp:extent cx="1680845" cy="1089025"/>
             <wp:effectExtent l="0" t="0" r="0" b="0"/>
             <wp:docPr id="32" name="Picture 32"/>
@@ -4725,7 +4793,13 @@
         <w:t xml:space="preserve">The ideas above will provide other language’s capabilities to enforce or prevent specialization. But what about the other specialization methods? How are they enforced or </w:t>
       </w:r>
       <w:r>
-        <w:t>pevented</w:t>
+        <w:t>p</w:t>
+      </w:r>
+      <w:r>
+        <w:t>r</w:t>
+      </w:r>
+      <w:r>
+        <w:t>evented</w:t>
       </w:r>
       <w:r>
         <w:t>? The following specialization methods were not covered:</w:t>
@@ -4856,7 +4930,13 @@
     </w:p>
     <w:p>
       <w:r>
-        <w:t xml:space="preserve">To get it inline with the </w:t>
+        <w:t>To get it in</w:t>
+      </w:r>
+      <w:r>
+        <w:t xml:space="preserve"> </w:t>
+      </w:r>
+      <w:r>
+        <w:t xml:space="preserve">line with the </w:t>
       </w:r>
       <w:r>
         <w:t>rest of the system</w:t>
@@ -5068,7 +5148,7 @@
         <w:t xml:space="preserve">Static </w:t>
       </w:r>
       <w:r>
-        <w:t xml:space="preserve">inside the class, so that the data can </w:t>
+        <w:t>inside the class, so that the data can</w:t>
       </w:r>
       <w:r>
         <w:t xml:space="preserve">not be changed through </w:t>
@@ -5094,7 +5174,7 @@
 </file>
 
 <file path=word/numbering.xml><?xml version="1.0" encoding="utf-8"?>
-<w:numbering xmlns:wpc="http://schemas.microsoft.com/office/word/2010/wordprocessingCanvas" xmlns:cx="http://schemas.microsoft.com/office/drawing/2014/chartex" xmlns:cx1="http://schemas.microsoft.com/office/drawing/2015/9/8/chartex" xmlns:cx2="http://schemas.microsoft.com/office/drawing/2015/10/21/chartex" xmlns:cx3="http://schemas.microsoft.com/office/drawing/2016/5/9/chartex" xmlns:cx4="http://schemas.microsoft.com/office/drawing/2016/5/10/chartex" xmlns:cx5="http://schemas.microsoft.com/office/drawing/2016/5/11/chartex" xmlns:cx6="http://schemas.microsoft.com/office/drawing/2016/5/12/chartex" xmlns:cx7="http://schemas.microsoft.com/office/drawing/2016/5/13/chartex" xmlns:cx8="http://schemas.microsoft.com/office/drawing/2016/5/14/chartex" xmlns:mc="http://schemas.openxmlformats.org/markup-compatibility/2006" xmlns:aink="http://schemas.microsoft.com/office/drawing/2016/ink" xmlns:am3d="http://schemas.microsoft.com/office/drawing/2017/model3d" xmlns:o="urn:schemas-microsoft-com:office:office" xmlns:r="http://schemas.openxmlformats.org/officeDocument/2006/relationships" xmlns:m="http://schemas.openxmlformats.org/officeDocument/2006/math" xmlns:v="urn:schemas-microsoft-com:vml" xmlns:wp14="http://schemas.microsoft.com/office/word/2010/wordprocessingDrawing" xmlns:wp="http://schemas.openxmlformats.org/drawingml/2006/wordprocessingDrawing" xmlns:w10="urn:schemas-microsoft-com:office:word" xmlns:w="http://schemas.openxmlformats.org/wordprocessingml/2006/main" xmlns:w14="http://schemas.microsoft.com/office/word/2010/wordml" xmlns:w15="http://schemas.microsoft.com/office/word/2012/wordml" xmlns:w16cid="http://schemas.microsoft.com/office/word/2016/wordml/cid" xmlns:w16se="http://schemas.microsoft.com/office/word/2015/wordml/symex" xmlns:wpg="http://schemas.microsoft.com/office/word/2010/wordprocessingGroup" xmlns:wpi="http://schemas.microsoft.com/office/word/2010/wordprocessingInk" xmlns:wne="http://schemas.microsoft.com/office/word/2006/wordml" xmlns:wps="http://schemas.microsoft.com/office/word/2010/wordprocessingShape" mc:Ignorable="w14 w15 w16se w16cid wp14">
+<w:numbering xmlns:wpc="http://schemas.microsoft.com/office/word/2010/wordprocessingCanvas" xmlns:cx="http://schemas.microsoft.com/office/drawing/2014/chartex" xmlns:cx1="http://schemas.microsoft.com/office/drawing/2015/9/8/chartex" xmlns:cx2="http://schemas.microsoft.com/office/drawing/2015/10/21/chartex" xmlns:cx3="http://schemas.microsoft.com/office/drawing/2016/5/9/chartex" xmlns:cx4="http://schemas.microsoft.com/office/drawing/2016/5/10/chartex" xmlns:cx5="http://schemas.microsoft.com/office/drawing/2016/5/11/chartex" xmlns:cx6="http://schemas.microsoft.com/office/drawing/2016/5/12/chartex" xmlns:cx7="http://schemas.microsoft.com/office/drawing/2016/5/13/chartex" xmlns:cx8="http://schemas.microsoft.com/office/drawing/2016/5/14/chartex" xmlns:mc="http://schemas.openxmlformats.org/markup-compatibility/2006" xmlns:aink="http://schemas.microsoft.com/office/drawing/2016/ink" xmlns:am3d="http://schemas.microsoft.com/office/drawing/2017/model3d" xmlns:o="urn:schemas-microsoft-com:office:office" xmlns:r="http://schemas.openxmlformats.org/officeDocument/2006/relationships" xmlns:m="http://schemas.openxmlformats.org/officeDocument/2006/math" xmlns:v="urn:schemas-microsoft-com:vml" xmlns:wp14="http://schemas.microsoft.com/office/word/2010/wordprocessingDrawing" xmlns:wp="http://schemas.openxmlformats.org/drawingml/2006/wordprocessingDrawing" xmlns:w10="urn:schemas-microsoft-com:office:word" xmlns:w="http://schemas.openxmlformats.org/wordprocessingml/2006/main" xmlns:w14="http://schemas.microsoft.com/office/word/2010/wordml" xmlns:w15="http://schemas.microsoft.com/office/word/2012/wordml" xmlns:w16cex="http://schemas.microsoft.com/office/word/2018/wordml/cex" xmlns:w16cid="http://schemas.microsoft.com/office/word/2016/wordml/cid" xmlns:w16="http://schemas.microsoft.com/office/word/2018/wordml" xmlns:w16se="http://schemas.microsoft.com/office/word/2015/wordml/symex" xmlns:wpg="http://schemas.microsoft.com/office/word/2010/wordprocessingGroup" xmlns:wpi="http://schemas.microsoft.com/office/word/2010/wordprocessingInk" xmlns:wne="http://schemas.microsoft.com/office/word/2006/wordml" xmlns:wps="http://schemas.microsoft.com/office/word/2010/wordprocessingShape" mc:Ignorable="w14 w15 w16se w16cid w16 w16cex wp14">
   <w:abstractNum w:abstractNumId="0" w15:restartNumberingAfterBreak="0">
     <w:nsid w:val="FFFFFF7C"/>
     <w:multiLevelType w:val="singleLevel"/>
@@ -5314,7 +5394,7 @@
 </file>
 
 <file path=word/styles.xml><?xml version="1.0" encoding="utf-8"?>
-<w:styles xmlns:mc="http://schemas.openxmlformats.org/markup-compatibility/2006" xmlns:r="http://schemas.openxmlformats.org/officeDocument/2006/relationships" xmlns:w="http://schemas.openxmlformats.org/wordprocessingml/2006/main" xmlns:w14="http://schemas.microsoft.com/office/word/2010/wordml" xmlns:w15="http://schemas.microsoft.com/office/word/2012/wordml" xmlns:w16cid="http://schemas.microsoft.com/office/word/2016/wordml/cid" xmlns:w16se="http://schemas.microsoft.com/office/word/2015/wordml/symex" mc:Ignorable="w14 w15 w16se w16cid">
+<w:styles xmlns:mc="http://schemas.openxmlformats.org/markup-compatibility/2006" xmlns:r="http://schemas.openxmlformats.org/officeDocument/2006/relationships" xmlns:w="http://schemas.openxmlformats.org/wordprocessingml/2006/main" xmlns:w14="http://schemas.microsoft.com/office/word/2010/wordml" xmlns:w15="http://schemas.microsoft.com/office/word/2012/wordml" xmlns:w16cex="http://schemas.microsoft.com/office/word/2018/wordml/cex" xmlns:w16cid="http://schemas.microsoft.com/office/word/2016/wordml/cid" xmlns:w16="http://schemas.microsoft.com/office/word/2018/wordml" xmlns:w16se="http://schemas.microsoft.com/office/word/2015/wordml/symex" mc:Ignorable="w14 w15 w16se w16cid w16 w16cex">
   <w:docDefaults>
     <w:rPrDefault>
       <w:rPr>

</xml_diff>